<commit_message>
Atualização da data de criação
</commit_message>
<xml_diff>
--- a/Geral/Impacta-es13-gen-Glossário.docx
+++ b/Geral/Impacta-es13-gen-Glossário.docx
@@ -275,8 +275,10 @@
               <w:spacing w:before="0"/>
             </w:pPr>
             <w:r>
-              <w:t>12</w:t>
+              <w:t>20</w:t>
             </w:r>
+            <w:bookmarkStart w:id="0" w:name="_GoBack"/>
+            <w:bookmarkEnd w:id="0"/>
             <w:r>
               <w:t>/0</w:t>
             </w:r>
@@ -408,8 +410,6 @@
             <w:r>
               <w:t xml:space="preserve"> da Vitória</w:t>
             </w:r>
-            <w:bookmarkStart w:id="0" w:name="_GoBack"/>
-            <w:bookmarkEnd w:id="0"/>
           </w:p>
         </w:tc>
       </w:tr>
@@ -4363,7 +4363,7 @@
 </file>
 
 <file path=customXml/itemProps1.xml><?xml version="1.0" encoding="utf-8"?>
-<ds:datastoreItem xmlns:ds="http://schemas.openxmlformats.org/officeDocument/2006/customXml" ds:itemID="{5C0ABE1E-F7F5-4017-B9A5-EE1797096474}">
+<ds:datastoreItem xmlns:ds="http://schemas.openxmlformats.org/officeDocument/2006/customXml" ds:itemID="{CA4ECE99-7AEE-4BA0-A1A3-0FF662384705}">
   <ds:schemaRefs>
     <ds:schemaRef ds:uri="http://schemas.openxmlformats.org/officeDocument/2006/bibliography"/>
   </ds:schemaRefs>

</xml_diff>

<commit_message>
Merge origin/conflito into correcao-ticket-53
Conflicts:
	PhpProject1/index.php
</commit_message>
<xml_diff>
--- a/Geral/Impacta-es13-gen-Glossário.docx
+++ b/Geral/Impacta-es13-gen-Glossário.docx
@@ -1,6 +1,6 @@
 
 <file path=word/document.xml><?xml version="1.0" encoding="utf-8"?>
-<w:document xmlns:wpc="http://schemas.microsoft.com/office/word/2010/wordprocessingCanvas" xmlns:mc="http://schemas.openxmlformats.org/markup-compatibility/2006" xmlns:o="urn:schemas-microsoft-com:office:office" xmlns:r="http://schemas.openxmlformats.org/officeDocument/2006/relationships" xmlns:m="http://schemas.openxmlformats.org/officeDocument/2006/math" xmlns:v="urn:schemas-microsoft-com:vml" xmlns:wp14="http://schemas.microsoft.com/office/word/2010/wordprocessingDrawing" xmlns:wp="http://schemas.openxmlformats.org/drawingml/2006/wordprocessingDrawing" xmlns:w10="urn:schemas-microsoft-com:office:word" xmlns:w="http://schemas.openxmlformats.org/wordprocessingml/2006/main" xmlns:w14="http://schemas.microsoft.com/office/word/2010/wordml" xmlns:w15="http://schemas.microsoft.com/office/word/2012/wordml" xmlns:wpg="http://schemas.microsoft.com/office/word/2010/wordprocessingGroup" xmlns:wpi="http://schemas.microsoft.com/office/word/2010/wordprocessingInk" xmlns:wne="http://schemas.microsoft.com/office/word/2006/wordml" xmlns:wps="http://schemas.microsoft.com/office/word/2010/wordprocessingShape" mc:Ignorable="w14 w15 wp14">
+<w:document xmlns:wpc="http://schemas.microsoft.com/office/word/2010/wordprocessingCanvas" xmlns:cx="http://schemas.microsoft.com/office/drawing/2014/chartex" xmlns:cx1="http://schemas.microsoft.com/office/drawing/2015/9/8/chartex" xmlns:cx2="http://schemas.microsoft.com/office/drawing/2015/10/21/chartex" xmlns:mc="http://schemas.openxmlformats.org/markup-compatibility/2006" xmlns:o="urn:schemas-microsoft-com:office:office" xmlns:r="http://schemas.openxmlformats.org/officeDocument/2006/relationships" xmlns:m="http://schemas.openxmlformats.org/officeDocument/2006/math" xmlns:v="urn:schemas-microsoft-com:vml" xmlns:wp14="http://schemas.microsoft.com/office/word/2010/wordprocessingDrawing" xmlns:wp="http://schemas.openxmlformats.org/drawingml/2006/wordprocessingDrawing" xmlns:w10="urn:schemas-microsoft-com:office:word" xmlns:w="http://schemas.openxmlformats.org/wordprocessingml/2006/main" xmlns:w14="http://schemas.microsoft.com/office/word/2010/wordml" xmlns:w15="http://schemas.microsoft.com/office/word/2012/wordml" xmlns:w16se="http://schemas.microsoft.com/office/word/2015/wordml/symex" xmlns:wpg="http://schemas.microsoft.com/office/word/2010/wordprocessingGroup" xmlns:wpi="http://schemas.microsoft.com/office/word/2010/wordprocessingInk" xmlns:wne="http://schemas.microsoft.com/office/word/2006/wordml" xmlns:wps="http://schemas.microsoft.com/office/word/2010/wordprocessingShape" mc:Ignorable="w14 w15 w16se wp14">
   <w:body>
     <w:tbl>
       <w:tblPr>
@@ -83,8 +83,6 @@
             <w:r>
               <w:t>Glossário</w:t>
             </w:r>
-            <w:bookmarkStart w:id="0" w:name="_GoBack"/>
-            <w:bookmarkEnd w:id="0"/>
           </w:p>
         </w:tc>
       </w:tr>
@@ -268,6 +266,93 @@
           </w:p>
         </w:tc>
       </w:tr>
+      <w:tr>
+        <w:tc>
+          <w:tcPr>
+            <w:tcW w:w="2098" w:type="pct"/>
+            <w:tcBorders>
+              <w:top w:val="nil"/>
+              <w:left w:val="nil"/>
+              <w:bottom w:val="nil"/>
+              <w:right w:val="nil"/>
+            </w:tcBorders>
+          </w:tcPr>
+          <w:p>
+            <w:pPr>
+              <w:pStyle w:val="ItensCabealhoeRodap"/>
+              <w:spacing w:before="0"/>
+            </w:pPr>
+            <w:r>
+              <w:t xml:space="preserve">Pedro </w:t>
+            </w:r>
+            <w:proofErr w:type="spellStart"/>
+            <w:r>
+              <w:t>Hennrique</w:t>
+            </w:r>
+            <w:proofErr w:type="spellEnd"/>
+            <w:r>
+              <w:t xml:space="preserve"> </w:t>
+            </w:r>
+          </w:p>
+        </w:tc>
+        <w:tc>
+          <w:tcPr>
+            <w:tcW w:w="2003" w:type="pct"/>
+            <w:tcBorders>
+              <w:top w:val="nil"/>
+              <w:left w:val="nil"/>
+              <w:bottom w:val="nil"/>
+              <w:right w:val="nil"/>
+            </w:tcBorders>
+          </w:tcPr>
+          <w:p>
+            <w:pPr>
+              <w:pStyle w:val="ItensCabealhoeRodap"/>
+              <w:spacing w:before="0"/>
+            </w:pPr>
+          </w:p>
+        </w:tc>
+        <w:tc>
+          <w:tcPr>
+            <w:tcW w:w="356" w:type="pct"/>
+            <w:tcBorders>
+              <w:top w:val="nil"/>
+              <w:left w:val="nil"/>
+              <w:bottom w:val="nil"/>
+              <w:right w:val="nil"/>
+            </w:tcBorders>
+          </w:tcPr>
+          <w:p>
+            <w:pPr>
+              <w:pStyle w:val="ItensCabealhoeRodap"/>
+              <w:spacing w:before="0"/>
+            </w:pPr>
+            <w:r>
+              <w:t>1.0</w:t>
+            </w:r>
+          </w:p>
+        </w:tc>
+        <w:tc>
+          <w:tcPr>
+            <w:tcW w:w="543" w:type="pct"/>
+            <w:tcBorders>
+              <w:top w:val="nil"/>
+              <w:left w:val="nil"/>
+              <w:bottom w:val="nil"/>
+              <w:right w:val="nil"/>
+            </w:tcBorders>
+          </w:tcPr>
+          <w:p>
+            <w:pPr>
+              <w:pStyle w:val="ItensCabealhoeRodap"/>
+              <w:spacing w:before="0"/>
+            </w:pPr>
+            <w:r>
+              <w:t>22/08/2016</w:t>
+            </w:r>
+          </w:p>
+        </w:tc>
+      </w:tr>
     </w:tbl>
     <w:p>
       <w:pPr>
@@ -347,14 +432,75 @@
         <w:tc>
           <w:tcPr>
             <w:tcW w:w="5387" w:type="dxa"/>
+            <w:vMerge w:val="restart"/>
+            <w:vAlign w:val="center"/>
+          </w:tcPr>
+          <w:p>
+            <w:pPr>
+              <w:jc w:val="left"/>
+              <w:cnfStyle w:val="000000000000" w:firstRow="0" w:lastRow="0" w:firstColumn="0" w:lastColumn="0" w:oddVBand="0" w:evenVBand="0" w:oddHBand="0" w:evenHBand="0" w:firstRowFirstColumn="0" w:firstRowLastColumn="0" w:lastRowFirstColumn="0" w:lastRowLastColumn="0"/>
+            </w:pPr>
+            <w:r>
+              <w:t>Fornecedor</w:t>
+            </w:r>
+          </w:p>
+        </w:tc>
+      </w:tr>
+      <w:tr>
+        <w:trPr>
+          <w:jc w:val="center"/>
+        </w:trPr>
+        <w:tc>
+          <w:tcPr>
+            <w:cnfStyle w:val="001000000000" w:firstRow="0" w:lastRow="0" w:firstColumn="1" w:lastColumn="0" w:oddVBand="0" w:evenVBand="0" w:oddHBand="0" w:evenHBand="0" w:firstRowFirstColumn="0" w:firstRowLastColumn="0" w:lastRowFirstColumn="0" w:lastRowLastColumn="0"/>
+            <w:tcW w:w="2263" w:type="dxa"/>
+          </w:tcPr>
+          <w:p>
+            <w:proofErr w:type="spellStart"/>
+            <w:r>
+              <w:t>Linetti</w:t>
+            </w:r>
+            <w:proofErr w:type="spellEnd"/>
+          </w:p>
+        </w:tc>
+        <w:tc>
+          <w:tcPr>
+            <w:tcW w:w="5387" w:type="dxa"/>
+            <w:vMerge/>
           </w:tcPr>
           <w:p>
             <w:pPr>
               <w:cnfStyle w:val="000000000000" w:firstRow="0" w:lastRow="0" w:firstColumn="0" w:lastColumn="0" w:oddVBand="0" w:evenVBand="0" w:oddHBand="0" w:evenHBand="0" w:firstRowFirstColumn="0" w:firstRowLastColumn="0" w:lastRowFirstColumn="0" w:lastRowLastColumn="0"/>
             </w:pPr>
+          </w:p>
+        </w:tc>
+      </w:tr>
+      <w:tr>
+        <w:trPr>
+          <w:jc w:val="center"/>
+        </w:trPr>
+        <w:tc>
+          <w:tcPr>
+            <w:cnfStyle w:val="001000000000" w:firstRow="0" w:lastRow="0" w:firstColumn="1" w:lastColumn="0" w:oddVBand="0" w:evenVBand="0" w:oddHBand="0" w:evenHBand="0" w:firstRowFirstColumn="0" w:firstRowLastColumn="0" w:lastRowFirstColumn="0" w:lastRowLastColumn="0"/>
+            <w:tcW w:w="2263" w:type="dxa"/>
+          </w:tcPr>
+          <w:p>
+            <w:proofErr w:type="spellStart"/>
             <w:r>
-              <w:t>Fornecedor</w:t>
+              <w:t>Lucys</w:t>
             </w:r>
+            <w:proofErr w:type="spellEnd"/>
+          </w:p>
+        </w:tc>
+        <w:tc>
+          <w:tcPr>
+            <w:tcW w:w="5387" w:type="dxa"/>
+            <w:vMerge/>
+          </w:tcPr>
+          <w:p>
+            <w:pPr>
+              <w:cnfStyle w:val="000000000000" w:firstRow="0" w:lastRow="0" w:firstColumn="0" w:lastColumn="0" w:oddVBand="0" w:evenVBand="0" w:oddHBand="0" w:evenHBand="0" w:firstRowFirstColumn="0" w:firstRowLastColumn="0" w:lastRowFirstColumn="0" w:lastRowLastColumn="0"/>
+            </w:pPr>
           </w:p>
         </w:tc>
       </w:tr>
@@ -395,7 +541,10 @@
     <w:p/>
     <w:p/>
     <w:p/>
-    <w:p/>
+    <w:p>
+      <w:bookmarkStart w:id="0" w:name="_GoBack"/>
+      <w:bookmarkEnd w:id="0"/>
+    </w:p>
     <w:p/>
     <w:p/>
     <w:p/>
@@ -661,7 +810,7 @@
 </file>
 
 <file path=word/endnotes.xml><?xml version="1.0" encoding="utf-8"?>
-<w:endnotes xmlns:wpc="http://schemas.microsoft.com/office/word/2010/wordprocessingCanvas" xmlns:mc="http://schemas.openxmlformats.org/markup-compatibility/2006" xmlns:o="urn:schemas-microsoft-com:office:office" xmlns:r="http://schemas.openxmlformats.org/officeDocument/2006/relationships" xmlns:m="http://schemas.openxmlformats.org/officeDocument/2006/math" xmlns:v="urn:schemas-microsoft-com:vml" xmlns:wp14="http://schemas.microsoft.com/office/word/2010/wordprocessingDrawing" xmlns:wp="http://schemas.openxmlformats.org/drawingml/2006/wordprocessingDrawing" xmlns:w10="urn:schemas-microsoft-com:office:word" xmlns:w="http://schemas.openxmlformats.org/wordprocessingml/2006/main" xmlns:w14="http://schemas.microsoft.com/office/word/2010/wordml" xmlns:w15="http://schemas.microsoft.com/office/word/2012/wordml" xmlns:wpg="http://schemas.microsoft.com/office/word/2010/wordprocessingGroup" xmlns:wpi="http://schemas.microsoft.com/office/word/2010/wordprocessingInk" xmlns:wne="http://schemas.microsoft.com/office/word/2006/wordml" xmlns:wps="http://schemas.microsoft.com/office/word/2010/wordprocessingShape" mc:Ignorable="w14 w15 wp14">
+<w:endnotes xmlns:wpc="http://schemas.microsoft.com/office/word/2010/wordprocessingCanvas" xmlns:cx="http://schemas.microsoft.com/office/drawing/2014/chartex" xmlns:cx1="http://schemas.microsoft.com/office/drawing/2015/9/8/chartex" xmlns:cx2="http://schemas.microsoft.com/office/drawing/2015/10/21/chartex" xmlns:mc="http://schemas.openxmlformats.org/markup-compatibility/2006" xmlns:o="urn:schemas-microsoft-com:office:office" xmlns:r="http://schemas.openxmlformats.org/officeDocument/2006/relationships" xmlns:m="http://schemas.openxmlformats.org/officeDocument/2006/math" xmlns:v="urn:schemas-microsoft-com:vml" xmlns:wp14="http://schemas.microsoft.com/office/word/2010/wordprocessingDrawing" xmlns:wp="http://schemas.openxmlformats.org/drawingml/2006/wordprocessingDrawing" xmlns:w10="urn:schemas-microsoft-com:office:word" xmlns:w="http://schemas.openxmlformats.org/wordprocessingml/2006/main" xmlns:w14="http://schemas.microsoft.com/office/word/2010/wordml" xmlns:w15="http://schemas.microsoft.com/office/word/2012/wordml" xmlns:w16se="http://schemas.microsoft.com/office/word/2015/wordml/symex" xmlns:wpg="http://schemas.microsoft.com/office/word/2010/wordprocessingGroup" xmlns:wpi="http://schemas.microsoft.com/office/word/2010/wordprocessingInk" xmlns:wne="http://schemas.microsoft.com/office/word/2006/wordml" xmlns:wps="http://schemas.microsoft.com/office/word/2010/wordprocessingShape" mc:Ignorable="w14 w15 w16se wp14">
   <w:endnote w:type="separator" w:id="-1">
     <w:p>
       <w:r>
@@ -684,7 +833,7 @@
 </file>
 
 <file path=word/footer1.xml><?xml version="1.0" encoding="utf-8"?>
-<w:ftr xmlns:wpc="http://schemas.microsoft.com/office/word/2010/wordprocessingCanvas" xmlns:mc="http://schemas.openxmlformats.org/markup-compatibility/2006" xmlns:o="urn:schemas-microsoft-com:office:office" xmlns:r="http://schemas.openxmlformats.org/officeDocument/2006/relationships" xmlns:m="http://schemas.openxmlformats.org/officeDocument/2006/math" xmlns:v="urn:schemas-microsoft-com:vml" xmlns:wp14="http://schemas.microsoft.com/office/word/2010/wordprocessingDrawing" xmlns:wp="http://schemas.openxmlformats.org/drawingml/2006/wordprocessingDrawing" xmlns:w10="urn:schemas-microsoft-com:office:word" xmlns:w="http://schemas.openxmlformats.org/wordprocessingml/2006/main" xmlns:w14="http://schemas.microsoft.com/office/word/2010/wordml" xmlns:w15="http://schemas.microsoft.com/office/word/2012/wordml" xmlns:wpg="http://schemas.microsoft.com/office/word/2010/wordprocessingGroup" xmlns:wpi="http://schemas.microsoft.com/office/word/2010/wordprocessingInk" xmlns:wne="http://schemas.microsoft.com/office/word/2006/wordml" xmlns:wps="http://schemas.microsoft.com/office/word/2010/wordprocessingShape" mc:Ignorable="w14 w15 wp14">
+<w:ftr xmlns:wpc="http://schemas.microsoft.com/office/word/2010/wordprocessingCanvas" xmlns:cx="http://schemas.microsoft.com/office/drawing/2014/chartex" xmlns:cx1="http://schemas.microsoft.com/office/drawing/2015/9/8/chartex" xmlns:cx2="http://schemas.microsoft.com/office/drawing/2015/10/21/chartex" xmlns:mc="http://schemas.openxmlformats.org/markup-compatibility/2006" xmlns:o="urn:schemas-microsoft-com:office:office" xmlns:r="http://schemas.openxmlformats.org/officeDocument/2006/relationships" xmlns:m="http://schemas.openxmlformats.org/officeDocument/2006/math" xmlns:v="urn:schemas-microsoft-com:vml" xmlns:wp14="http://schemas.microsoft.com/office/word/2010/wordprocessingDrawing" xmlns:wp="http://schemas.openxmlformats.org/drawingml/2006/wordprocessingDrawing" xmlns:w10="urn:schemas-microsoft-com:office:word" xmlns:w="http://schemas.openxmlformats.org/wordprocessingml/2006/main" xmlns:w14="http://schemas.microsoft.com/office/word/2010/wordml" xmlns:w15="http://schemas.microsoft.com/office/word/2012/wordml" xmlns:w16se="http://schemas.microsoft.com/office/word/2015/wordml/symex" xmlns:wpg="http://schemas.microsoft.com/office/word/2010/wordprocessingGroup" xmlns:wpi="http://schemas.microsoft.com/office/word/2010/wordprocessingInk" xmlns:wne="http://schemas.microsoft.com/office/word/2006/wordml" xmlns:wps="http://schemas.microsoft.com/office/word/2010/wordprocessingShape" mc:Ignorable="w14 w15 w16se wp14">
   <w:tbl>
     <w:tblPr>
       <w:tblW w:w="5000" w:type="pct"/>
@@ -811,7 +960,7 @@
 </file>
 
 <file path=word/footer2.xml><?xml version="1.0" encoding="utf-8"?>
-<w:ftr xmlns:wpc="http://schemas.microsoft.com/office/word/2010/wordprocessingCanvas" xmlns:mc="http://schemas.openxmlformats.org/markup-compatibility/2006" xmlns:o="urn:schemas-microsoft-com:office:office" xmlns:r="http://schemas.openxmlformats.org/officeDocument/2006/relationships" xmlns:m="http://schemas.openxmlformats.org/officeDocument/2006/math" xmlns:v="urn:schemas-microsoft-com:vml" xmlns:wp14="http://schemas.microsoft.com/office/word/2010/wordprocessingDrawing" xmlns:wp="http://schemas.openxmlformats.org/drawingml/2006/wordprocessingDrawing" xmlns:w10="urn:schemas-microsoft-com:office:word" xmlns:w="http://schemas.openxmlformats.org/wordprocessingml/2006/main" xmlns:w14="http://schemas.microsoft.com/office/word/2010/wordml" xmlns:w15="http://schemas.microsoft.com/office/word/2012/wordml" xmlns:wpg="http://schemas.microsoft.com/office/word/2010/wordprocessingGroup" xmlns:wpi="http://schemas.microsoft.com/office/word/2010/wordprocessingInk" xmlns:wne="http://schemas.microsoft.com/office/word/2006/wordml" xmlns:wps="http://schemas.microsoft.com/office/word/2010/wordprocessingShape" mc:Ignorable="w14 w15 wp14">
+<w:ftr xmlns:wpc="http://schemas.microsoft.com/office/word/2010/wordprocessingCanvas" xmlns:cx="http://schemas.microsoft.com/office/drawing/2014/chartex" xmlns:cx1="http://schemas.microsoft.com/office/drawing/2015/9/8/chartex" xmlns:cx2="http://schemas.microsoft.com/office/drawing/2015/10/21/chartex" xmlns:mc="http://schemas.openxmlformats.org/markup-compatibility/2006" xmlns:o="urn:schemas-microsoft-com:office:office" xmlns:r="http://schemas.openxmlformats.org/officeDocument/2006/relationships" xmlns:m="http://schemas.openxmlformats.org/officeDocument/2006/math" xmlns:v="urn:schemas-microsoft-com:vml" xmlns:wp14="http://schemas.microsoft.com/office/word/2010/wordprocessingDrawing" xmlns:wp="http://schemas.openxmlformats.org/drawingml/2006/wordprocessingDrawing" xmlns:w10="urn:schemas-microsoft-com:office:word" xmlns:w="http://schemas.openxmlformats.org/wordprocessingml/2006/main" xmlns:w14="http://schemas.microsoft.com/office/word/2010/wordml" xmlns:w15="http://schemas.microsoft.com/office/word/2012/wordml" xmlns:w16se="http://schemas.microsoft.com/office/word/2015/wordml/symex" xmlns:wpg="http://schemas.microsoft.com/office/word/2010/wordprocessingGroup" xmlns:wpi="http://schemas.microsoft.com/office/word/2010/wordprocessingInk" xmlns:wne="http://schemas.microsoft.com/office/word/2006/wordml" xmlns:wps="http://schemas.microsoft.com/office/word/2010/wordprocessingShape" mc:Ignorable="w14 w15 w16se wp14">
   <w:tbl>
     <w:tblPr>
       <w:tblW w:w="5000" w:type="pct"/>
@@ -979,7 +1128,7 @@
 </file>
 
 <file path=word/footnotes.xml><?xml version="1.0" encoding="utf-8"?>
-<w:footnotes xmlns:wpc="http://schemas.microsoft.com/office/word/2010/wordprocessingCanvas" xmlns:mc="http://schemas.openxmlformats.org/markup-compatibility/2006" xmlns:o="urn:schemas-microsoft-com:office:office" xmlns:r="http://schemas.openxmlformats.org/officeDocument/2006/relationships" xmlns:m="http://schemas.openxmlformats.org/officeDocument/2006/math" xmlns:v="urn:schemas-microsoft-com:vml" xmlns:wp14="http://schemas.microsoft.com/office/word/2010/wordprocessingDrawing" xmlns:wp="http://schemas.openxmlformats.org/drawingml/2006/wordprocessingDrawing" xmlns:w10="urn:schemas-microsoft-com:office:word" xmlns:w="http://schemas.openxmlformats.org/wordprocessingml/2006/main" xmlns:w14="http://schemas.microsoft.com/office/word/2010/wordml" xmlns:w15="http://schemas.microsoft.com/office/word/2012/wordml" xmlns:wpg="http://schemas.microsoft.com/office/word/2010/wordprocessingGroup" xmlns:wpi="http://schemas.microsoft.com/office/word/2010/wordprocessingInk" xmlns:wne="http://schemas.microsoft.com/office/word/2006/wordml" xmlns:wps="http://schemas.microsoft.com/office/word/2010/wordprocessingShape" mc:Ignorable="w14 w15 wp14">
+<w:footnotes xmlns:wpc="http://schemas.microsoft.com/office/word/2010/wordprocessingCanvas" xmlns:cx="http://schemas.microsoft.com/office/drawing/2014/chartex" xmlns:cx1="http://schemas.microsoft.com/office/drawing/2015/9/8/chartex" xmlns:cx2="http://schemas.microsoft.com/office/drawing/2015/10/21/chartex" xmlns:mc="http://schemas.openxmlformats.org/markup-compatibility/2006" xmlns:o="urn:schemas-microsoft-com:office:office" xmlns:r="http://schemas.openxmlformats.org/officeDocument/2006/relationships" xmlns:m="http://schemas.openxmlformats.org/officeDocument/2006/math" xmlns:v="urn:schemas-microsoft-com:vml" xmlns:wp14="http://schemas.microsoft.com/office/word/2010/wordprocessingDrawing" xmlns:wp="http://schemas.openxmlformats.org/drawingml/2006/wordprocessingDrawing" xmlns:w10="urn:schemas-microsoft-com:office:word" xmlns:w="http://schemas.openxmlformats.org/wordprocessingml/2006/main" xmlns:w14="http://schemas.microsoft.com/office/word/2010/wordml" xmlns:w15="http://schemas.microsoft.com/office/word/2012/wordml" xmlns:w16se="http://schemas.microsoft.com/office/word/2015/wordml/symex" xmlns:wpg="http://schemas.microsoft.com/office/word/2010/wordprocessingGroup" xmlns:wpi="http://schemas.microsoft.com/office/word/2010/wordprocessingInk" xmlns:wne="http://schemas.microsoft.com/office/word/2006/wordml" xmlns:wps="http://schemas.microsoft.com/office/word/2010/wordprocessingShape" mc:Ignorable="w14 w15 w16se wp14">
   <w:footnote w:type="separator" w:id="-1">
     <w:p>
       <w:r>
@@ -1002,7 +1151,7 @@
 </file>
 
 <file path=word/header1.xml><?xml version="1.0" encoding="utf-8"?>
-<w:hdr xmlns:wpc="http://schemas.microsoft.com/office/word/2010/wordprocessingCanvas" xmlns:mc="http://schemas.openxmlformats.org/markup-compatibility/2006" xmlns:o="urn:schemas-microsoft-com:office:office" xmlns:r="http://schemas.openxmlformats.org/officeDocument/2006/relationships" xmlns:m="http://schemas.openxmlformats.org/officeDocument/2006/math" xmlns:v="urn:schemas-microsoft-com:vml" xmlns:wp14="http://schemas.microsoft.com/office/word/2010/wordprocessingDrawing" xmlns:wp="http://schemas.openxmlformats.org/drawingml/2006/wordprocessingDrawing" xmlns:w10="urn:schemas-microsoft-com:office:word" xmlns:w="http://schemas.openxmlformats.org/wordprocessingml/2006/main" xmlns:w14="http://schemas.microsoft.com/office/word/2010/wordml" xmlns:w15="http://schemas.microsoft.com/office/word/2012/wordml" xmlns:wpg="http://schemas.microsoft.com/office/word/2010/wordprocessingGroup" xmlns:wpi="http://schemas.microsoft.com/office/word/2010/wordprocessingInk" xmlns:wne="http://schemas.microsoft.com/office/word/2006/wordml" xmlns:wps="http://schemas.microsoft.com/office/word/2010/wordprocessingShape" mc:Ignorable="w14 w15 wp14">
+<w:hdr xmlns:wpc="http://schemas.microsoft.com/office/word/2010/wordprocessingCanvas" xmlns:cx="http://schemas.microsoft.com/office/drawing/2014/chartex" xmlns:cx1="http://schemas.microsoft.com/office/drawing/2015/9/8/chartex" xmlns:cx2="http://schemas.microsoft.com/office/drawing/2015/10/21/chartex" xmlns:mc="http://schemas.openxmlformats.org/markup-compatibility/2006" xmlns:o="urn:schemas-microsoft-com:office:office" xmlns:r="http://schemas.openxmlformats.org/officeDocument/2006/relationships" xmlns:m="http://schemas.openxmlformats.org/officeDocument/2006/math" xmlns:v="urn:schemas-microsoft-com:vml" xmlns:wp14="http://schemas.microsoft.com/office/word/2010/wordprocessingDrawing" xmlns:wp="http://schemas.openxmlformats.org/drawingml/2006/wordprocessingDrawing" xmlns:w10="urn:schemas-microsoft-com:office:word" xmlns:w="http://schemas.openxmlformats.org/wordprocessingml/2006/main" xmlns:w14="http://schemas.microsoft.com/office/word/2010/wordml" xmlns:w15="http://schemas.microsoft.com/office/word/2012/wordml" xmlns:w16se="http://schemas.microsoft.com/office/word/2015/wordml/symex" xmlns:wpg="http://schemas.microsoft.com/office/word/2010/wordprocessingGroup" xmlns:wpi="http://schemas.microsoft.com/office/word/2010/wordprocessingInk" xmlns:wne="http://schemas.microsoft.com/office/word/2006/wordml" xmlns:wps="http://schemas.microsoft.com/office/word/2010/wordprocessingShape" mc:Ignorable="w14 w15 w16se wp14">
   <w:tbl>
     <w:tblPr>
       <w:tblW w:w="5000" w:type="pct"/>
@@ -1153,7 +1302,7 @@
 </file>
 
 <file path=word/header2.xml><?xml version="1.0" encoding="utf-8"?>
-<w:hdr xmlns:wpc="http://schemas.microsoft.com/office/word/2010/wordprocessingCanvas" xmlns:mc="http://schemas.openxmlformats.org/markup-compatibility/2006" xmlns:o="urn:schemas-microsoft-com:office:office" xmlns:r="http://schemas.openxmlformats.org/officeDocument/2006/relationships" xmlns:m="http://schemas.openxmlformats.org/officeDocument/2006/math" xmlns:v="urn:schemas-microsoft-com:vml" xmlns:wp14="http://schemas.microsoft.com/office/word/2010/wordprocessingDrawing" xmlns:wp="http://schemas.openxmlformats.org/drawingml/2006/wordprocessingDrawing" xmlns:w10="urn:schemas-microsoft-com:office:word" xmlns:w="http://schemas.openxmlformats.org/wordprocessingml/2006/main" xmlns:w14="http://schemas.microsoft.com/office/word/2010/wordml" xmlns:w15="http://schemas.microsoft.com/office/word/2012/wordml" xmlns:wpg="http://schemas.microsoft.com/office/word/2010/wordprocessingGroup" xmlns:wpi="http://schemas.microsoft.com/office/word/2010/wordprocessingInk" xmlns:wne="http://schemas.microsoft.com/office/word/2006/wordml" xmlns:wps="http://schemas.microsoft.com/office/word/2010/wordprocessingShape" mc:Ignorable="w14 w15 wp14">
+<w:hdr xmlns:wpc="http://schemas.microsoft.com/office/word/2010/wordprocessingCanvas" xmlns:cx="http://schemas.microsoft.com/office/drawing/2014/chartex" xmlns:cx1="http://schemas.microsoft.com/office/drawing/2015/9/8/chartex" xmlns:cx2="http://schemas.microsoft.com/office/drawing/2015/10/21/chartex" xmlns:mc="http://schemas.openxmlformats.org/markup-compatibility/2006" xmlns:o="urn:schemas-microsoft-com:office:office" xmlns:r="http://schemas.openxmlformats.org/officeDocument/2006/relationships" xmlns:m="http://schemas.openxmlformats.org/officeDocument/2006/math" xmlns:v="urn:schemas-microsoft-com:vml" xmlns:wp14="http://schemas.microsoft.com/office/word/2010/wordprocessingDrawing" xmlns:wp="http://schemas.openxmlformats.org/drawingml/2006/wordprocessingDrawing" xmlns:w10="urn:schemas-microsoft-com:office:word" xmlns:w="http://schemas.openxmlformats.org/wordprocessingml/2006/main" xmlns:w14="http://schemas.microsoft.com/office/word/2010/wordml" xmlns:w15="http://schemas.microsoft.com/office/word/2012/wordml" xmlns:w16se="http://schemas.microsoft.com/office/word/2015/wordml/symex" xmlns:wpg="http://schemas.microsoft.com/office/word/2010/wordprocessingGroup" xmlns:wpi="http://schemas.microsoft.com/office/word/2010/wordprocessingInk" xmlns:wne="http://schemas.microsoft.com/office/word/2006/wordml" xmlns:wps="http://schemas.microsoft.com/office/word/2010/wordprocessingShape" mc:Ignorable="w14 w15 w16se wp14">
   <w:p>
     <w:pPr>
       <w:pStyle w:val="Cabealho"/>
@@ -1204,7 +1353,7 @@
 </file>
 
 <file path=word/numbering.xml><?xml version="1.0" encoding="utf-8"?>
-<w:numbering xmlns:wpc="http://schemas.microsoft.com/office/word/2010/wordprocessingCanvas" xmlns:mc="http://schemas.openxmlformats.org/markup-compatibility/2006" xmlns:o="urn:schemas-microsoft-com:office:office" xmlns:r="http://schemas.openxmlformats.org/officeDocument/2006/relationships" xmlns:m="http://schemas.openxmlformats.org/officeDocument/2006/math" xmlns:v="urn:schemas-microsoft-com:vml" xmlns:wp14="http://schemas.microsoft.com/office/word/2010/wordprocessingDrawing" xmlns:wp="http://schemas.openxmlformats.org/drawingml/2006/wordprocessingDrawing" xmlns:w10="urn:schemas-microsoft-com:office:word" xmlns:w="http://schemas.openxmlformats.org/wordprocessingml/2006/main" xmlns:w14="http://schemas.microsoft.com/office/word/2010/wordml" xmlns:w15="http://schemas.microsoft.com/office/word/2012/wordml" xmlns:wpg="http://schemas.microsoft.com/office/word/2010/wordprocessingGroup" xmlns:wpi="http://schemas.microsoft.com/office/word/2010/wordprocessingInk" xmlns:wne="http://schemas.microsoft.com/office/word/2006/wordml" xmlns:wps="http://schemas.microsoft.com/office/word/2010/wordprocessingShape" mc:Ignorable="w14 w15 wp14">
+<w:numbering xmlns:wpc="http://schemas.microsoft.com/office/word/2010/wordprocessingCanvas" xmlns:cx="http://schemas.microsoft.com/office/drawing/2014/chartex" xmlns:cx1="http://schemas.microsoft.com/office/drawing/2015/9/8/chartex" xmlns:cx2="http://schemas.microsoft.com/office/drawing/2015/10/21/chartex" xmlns:mc="http://schemas.openxmlformats.org/markup-compatibility/2006" xmlns:o="urn:schemas-microsoft-com:office:office" xmlns:r="http://schemas.openxmlformats.org/officeDocument/2006/relationships" xmlns:m="http://schemas.openxmlformats.org/officeDocument/2006/math" xmlns:v="urn:schemas-microsoft-com:vml" xmlns:wp14="http://schemas.microsoft.com/office/word/2010/wordprocessingDrawing" xmlns:wp="http://schemas.openxmlformats.org/drawingml/2006/wordprocessingDrawing" xmlns:w10="urn:schemas-microsoft-com:office:word" xmlns:w="http://schemas.openxmlformats.org/wordprocessingml/2006/main" xmlns:w14="http://schemas.microsoft.com/office/word/2010/wordml" xmlns:w15="http://schemas.microsoft.com/office/word/2012/wordml" xmlns:w16se="http://schemas.microsoft.com/office/word/2015/wordml/symex" xmlns:wpg="http://schemas.microsoft.com/office/word/2010/wordprocessingGroup" xmlns:wpi="http://schemas.microsoft.com/office/word/2010/wordprocessingInk" xmlns:wne="http://schemas.microsoft.com/office/word/2006/wordml" xmlns:wps="http://schemas.microsoft.com/office/word/2010/wordprocessingShape" mc:Ignorable="w14 w15 w16se wp14">
   <w:abstractNum w:abstractNumId="0" w15:restartNumberingAfterBreak="0">
     <w:nsid w:val="010B3253"/>
     <w:multiLevelType w:val="hybridMultilevel"/>
@@ -2953,7 +3102,7 @@
 </file>
 
 <file path=word/styles.xml><?xml version="1.0" encoding="utf-8"?>
-<w:styles xmlns:mc="http://schemas.openxmlformats.org/markup-compatibility/2006" xmlns:r="http://schemas.openxmlformats.org/officeDocument/2006/relationships" xmlns:w="http://schemas.openxmlformats.org/wordprocessingml/2006/main" xmlns:w14="http://schemas.microsoft.com/office/word/2010/wordml" xmlns:w15="http://schemas.microsoft.com/office/word/2012/wordml" mc:Ignorable="w14 w15">
+<w:styles xmlns:mc="http://schemas.openxmlformats.org/markup-compatibility/2006" xmlns:r="http://schemas.openxmlformats.org/officeDocument/2006/relationships" xmlns:w="http://schemas.openxmlformats.org/wordprocessingml/2006/main" xmlns:w14="http://schemas.microsoft.com/office/word/2010/wordml" xmlns:w15="http://schemas.microsoft.com/office/word/2012/wordml" xmlns:w16se="http://schemas.microsoft.com/office/word/2015/wordml/symex" mc:Ignorable="w14 w15 w16se">
   <w:docDefaults>
     <w:rPrDefault>
       <w:rPr>
@@ -2963,7 +3112,7 @@
     </w:rPrDefault>
     <w:pPrDefault/>
   </w:docDefaults>
-  <w:latentStyles w:defLockedState="0" w:defUIPriority="0" w:defSemiHidden="0" w:defUnhideWhenUsed="0" w:defQFormat="0" w:count="371">
+  <w:latentStyles w:defLockedState="0" w:defUIPriority="0" w:defSemiHidden="0" w:defUnhideWhenUsed="0" w:defQFormat="0" w:count="373">
     <w:lsdException w:name="Normal" w:qFormat="1"/>
     <w:lsdException w:name="heading 1" w:qFormat="1"/>
     <w:lsdException w:name="heading 2" w:qFormat="1"/>
@@ -3057,7 +3206,6 @@
     <w:lsdException w:name="HTML Sample" w:semiHidden="1" w:unhideWhenUsed="1"/>
     <w:lsdException w:name="HTML Typewriter" w:semiHidden="1" w:unhideWhenUsed="1"/>
     <w:lsdException w:name="HTML Variable" w:semiHidden="1" w:unhideWhenUsed="1"/>
-    <w:lsdException w:name="Normal Table" w:semiHidden="1" w:unhideWhenUsed="1"/>
     <w:lsdException w:name="annotation subject" w:semiHidden="1" w:unhideWhenUsed="1"/>
     <w:lsdException w:name="No List" w:semiHidden="1" w:unhideWhenUsed="1"/>
     <w:lsdException w:name="Outline List 1" w:semiHidden="1" w:unhideWhenUsed="1"/>
@@ -3103,10 +3251,8 @@
     <w:lsdException w:name="Table Subtle 1" w:semiHidden="1" w:unhideWhenUsed="1"/>
     <w:lsdException w:name="Table Subtle 2" w:semiHidden="1" w:unhideWhenUsed="1"/>
     <w:lsdException w:name="Table Web 1" w:semiHidden="1" w:unhideWhenUsed="1"/>
-    <w:lsdException w:name="Table Web 2" w:semiHidden="1" w:unhideWhenUsed="1"/>
     <w:lsdException w:name="Table Web 3" w:semiHidden="1" w:unhideWhenUsed="1"/>
     <w:lsdException w:name="Balloon Text" w:semiHidden="1" w:unhideWhenUsed="1"/>
-    <w:lsdException w:name="Table Theme" w:semiHidden="1" w:unhideWhenUsed="1"/>
     <w:lsdException w:name="Placeholder Text" w:semiHidden="1" w:uiPriority="99"/>
     <w:lsdException w:name="No Spacing" w:uiPriority="1" w:qFormat="1"/>
     <w:lsdException w:name="Light Shading" w:uiPriority="60"/>
@@ -3322,6 +3468,8 @@
     <w:lsdException w:name="List Table 5 Dark Accent 6" w:uiPriority="50"/>
     <w:lsdException w:name="List Table 6 Colorful Accent 6" w:uiPriority="51"/>
     <w:lsdException w:name="List Table 7 Colorful Accent 6" w:uiPriority="52"/>
+    <w:lsdException w:name="Mention" w:semiHidden="1" w:uiPriority="99" w:unhideWhenUsed="1"/>
+    <w:lsdException w:name="Smart Hyperlink" w:semiHidden="1" w:uiPriority="99" w:unhideWhenUsed="1"/>
   </w:latentStyles>
   <w:style w:type="paragraph" w:default="1" w:styleId="Normal">
     <w:name w:val="Normal"/>
@@ -4340,7 +4488,7 @@
 </file>
 
 <file path=customXml/itemProps1.xml><?xml version="1.0" encoding="utf-8"?>
-<ds:datastoreItem xmlns:ds="http://schemas.openxmlformats.org/officeDocument/2006/customXml" ds:itemID="{9BD51074-1521-4DCE-A786-C0A6C1D6FA2A}">
+<ds:datastoreItem xmlns:ds="http://schemas.openxmlformats.org/officeDocument/2006/customXml" ds:itemID="{78F2FE91-DAD0-4CEE-9F61-6590E302D572}">
   <ds:schemaRefs>
     <ds:schemaRef ds:uri="http://schemas.openxmlformats.org/officeDocument/2006/bibliography"/>
   </ds:schemaRefs>

</xml_diff>